<commit_message>
MGS-2860 content updates for D1 assessment section
</commit_message>
<xml_diff>
--- a/_assessments/Assessment_report_template.docx
+++ b/_assessments/Assessment_report_template.docx
@@ -4,69 +4,90 @@
   <w:body>
     <w:p>
       <w:pPr>
-        <w:rPr>
-          <w:rFonts w:ascii="Arial" w:hAnsi="Arial" w:cs="Arial"/>
-          <w:sz w:val="24"/>
-          <w:szCs w:val="24"/>
-        </w:rPr>
-      </w:pPr>
-      <w:r>
-        <w:rPr>
-          <w:rFonts w:ascii="Arial" w:hAnsi="Arial" w:cs="Arial"/>
-          <w:sz w:val="24"/>
-          <w:szCs w:val="24"/>
-        </w:rPr>
-        <w:t>#D</w:t>
-      </w:r>
-      <w:r>
-        <w:rPr>
-          <w:rFonts w:ascii="Arial" w:hAnsi="Arial" w:cs="Arial"/>
-          <w:sz w:val="24"/>
-          <w:szCs w:val="24"/>
-        </w:rPr>
-        <w:t>raft template for the assessment report</w:t>
-      </w:r>
-    </w:p>
-    <w:p>
-      <w:pPr>
-        <w:jc w:val="both"/>
-        <w:rPr>
-          <w:rFonts w:ascii="Arial" w:hAnsi="Arial" w:cs="Arial"/>
-          <w:sz w:val="24"/>
-          <w:szCs w:val="24"/>
-        </w:rPr>
-      </w:pPr>
-      <w:r>
-        <w:rPr>
-          <w:rFonts w:ascii="Arial" w:hAnsi="Arial" w:cs="Arial"/>
-          <w:sz w:val="24"/>
-          <w:szCs w:val="24"/>
-          <w:highlight w:val="white"/>
-        </w:rPr>
-        <w:t>D</w:t>
-      </w:r>
-      <w:r>
-        <w:rPr>
-          <w:rFonts w:ascii="Arial" w:hAnsi="Arial" w:cs="Arial"/>
-          <w:sz w:val="24"/>
-          <w:szCs w:val="24"/>
-          <w:highlight w:val="white"/>
-        </w:rPr>
-        <w:t xml:space="preserve">ear </w:t>
-      </w:r>
-      <w:r>
-        <w:rPr>
-          <w:rFonts w:ascii="Arial" w:hAnsi="Arial" w:cs="Arial"/>
-          <w:sz w:val="24"/>
-          <w:szCs w:val="24"/>
-        </w:rPr>
-        <w:t>[insert name of service manager],</w:t>
-      </w:r>
+        <w:spacing w:after="0"/>
+        <w:jc w:val="center"/>
+        <w:rPr>
+          <w:rFonts w:ascii="Arial" w:hAnsi="Arial" w:cs="Arial"/>
+          <w:b/>
+          <w:sz w:val="28"/>
+          <w:szCs w:val="28"/>
+        </w:rPr>
+      </w:pPr>
       <w:bookmarkStart w:id="0" w:name="_GoBack"/>
       <w:bookmarkEnd w:id="0"/>
-    </w:p>
-    <w:p>
-      <w:pPr>
+      <w:r>
+        <w:rPr>
+          <w:rFonts w:ascii="Arial" w:hAnsi="Arial" w:cs="Arial"/>
+          <w:b/>
+          <w:sz w:val="28"/>
+          <w:szCs w:val="28"/>
+        </w:rPr>
+        <w:t>Assessment report template</w:t>
+      </w:r>
+    </w:p>
+    <w:p>
+      <w:pPr>
+        <w:spacing w:after="0"/>
+        <w:jc w:val="both"/>
+        <w:rPr>
+          <w:rFonts w:ascii="Arial" w:hAnsi="Arial" w:cs="Arial"/>
+          <w:sz w:val="24"/>
+          <w:szCs w:val="24"/>
+          <w:highlight w:val="white"/>
+        </w:rPr>
+      </w:pPr>
+    </w:p>
+    <w:p>
+      <w:pPr>
+        <w:spacing w:after="0"/>
+        <w:jc w:val="both"/>
+        <w:rPr>
+          <w:rFonts w:ascii="Arial" w:hAnsi="Arial" w:cs="Arial"/>
+          <w:sz w:val="24"/>
+          <w:szCs w:val="24"/>
+        </w:rPr>
+      </w:pPr>
+      <w:r>
+        <w:rPr>
+          <w:rFonts w:ascii="Arial" w:hAnsi="Arial" w:cs="Arial"/>
+          <w:sz w:val="24"/>
+          <w:szCs w:val="24"/>
+          <w:highlight w:val="white"/>
+        </w:rPr>
+        <w:t>D</w:t>
+      </w:r>
+      <w:r>
+        <w:rPr>
+          <w:rFonts w:ascii="Arial" w:hAnsi="Arial" w:cs="Arial"/>
+          <w:sz w:val="24"/>
+          <w:szCs w:val="24"/>
+          <w:highlight w:val="white"/>
+        </w:rPr>
+        <w:t xml:space="preserve">ear </w:t>
+      </w:r>
+      <w:r>
+        <w:rPr>
+          <w:rFonts w:ascii="Arial" w:hAnsi="Arial" w:cs="Arial"/>
+          <w:sz w:val="24"/>
+          <w:szCs w:val="24"/>
+        </w:rPr>
+        <w:t>[insert name of service manager],</w:t>
+      </w:r>
+    </w:p>
+    <w:p>
+      <w:pPr>
+        <w:spacing w:after="0"/>
+        <w:jc w:val="both"/>
+        <w:rPr>
+          <w:rFonts w:ascii="Arial" w:hAnsi="Arial" w:cs="Arial"/>
+          <w:sz w:val="24"/>
+          <w:szCs w:val="24"/>
+        </w:rPr>
+      </w:pPr>
+    </w:p>
+    <w:p>
+      <w:pPr>
+        <w:spacing w:after="0"/>
         <w:jc w:val="both"/>
         <w:rPr>
           <w:rFonts w:ascii="Arial" w:hAnsi="Arial" w:cs="Arial"/>
@@ -95,16 +116,18 @@
     </w:p>
     <w:p>
       <w:pPr>
-        <w:jc w:val="both"/>
-        <w:rPr>
-          <w:rFonts w:ascii="Arial" w:hAnsi="Arial" w:cs="Arial"/>
-          <w:sz w:val="24"/>
-          <w:szCs w:val="24"/>
-        </w:rPr>
-      </w:pPr>
-    </w:p>
-    <w:p>
-      <w:pPr>
+        <w:spacing w:after="0"/>
+        <w:jc w:val="both"/>
+        <w:rPr>
+          <w:rFonts w:ascii="Arial" w:hAnsi="Arial" w:cs="Arial"/>
+          <w:sz w:val="24"/>
+          <w:szCs w:val="24"/>
+        </w:rPr>
+      </w:pPr>
+    </w:p>
+    <w:p>
+      <w:pPr>
+        <w:spacing w:after="0"/>
         <w:jc w:val="both"/>
         <w:rPr>
           <w:rFonts w:ascii="Arial" w:hAnsi="Arial" w:cs="Arial"/>
@@ -128,11 +151,30 @@
           <w:szCs w:val="24"/>
           <w:highlight w:val="white"/>
         </w:rPr>
-        <w:t>he [insert name of service] has been reviewed against the 22 points of the service standard at the [discovery / alpha / beta] stage of development.</w:t>
-      </w:r>
-    </w:p>
-    <w:p>
-      <w:pPr>
+        <w:t xml:space="preserve">he [insert name of service] has been reviewed against the 22 </w:t>
+      </w:r>
+      <w:r>
+        <w:rPr>
+          <w:rFonts w:ascii="Arial" w:hAnsi="Arial" w:cs="Arial"/>
+          <w:sz w:val="24"/>
+          <w:szCs w:val="24"/>
+          <w:highlight w:val="white"/>
+        </w:rPr>
+        <w:t>criteria</w:t>
+      </w:r>
+      <w:r>
+        <w:rPr>
+          <w:rFonts w:ascii="Arial" w:hAnsi="Arial" w:cs="Arial"/>
+          <w:sz w:val="24"/>
+          <w:szCs w:val="24"/>
+          <w:highlight w:val="white"/>
+        </w:rPr>
+        <w:t xml:space="preserve"> of the service standard at the [discovery / alpha / beta] stage of development.</w:t>
+      </w:r>
+    </w:p>
+    <w:p>
+      <w:pPr>
+        <w:spacing w:after="0"/>
         <w:jc w:val="both"/>
         <w:rPr>
           <w:rFonts w:ascii="Arial" w:hAnsi="Arial" w:cs="Arial"/>
@@ -147,7 +189,6 @@
         <w:jc w:val="both"/>
         <w:rPr>
           <w:rFonts w:ascii="Arial" w:hAnsi="Arial" w:cs="Arial"/>
-          <w:b w:val="0"/>
           <w:sz w:val="24"/>
           <w:szCs w:val="24"/>
         </w:rPr>
@@ -157,35 +198,26 @@
       <w:r>
         <w:rPr>
           <w:rFonts w:ascii="Arial" w:hAnsi="Arial" w:cs="Arial"/>
-          <w:b w:val="0"/>
-          <w:sz w:val="24"/>
-          <w:szCs w:val="24"/>
-        </w:rPr>
-        <w:t>##R</w:t>
-      </w:r>
-      <w:r>
-        <w:rPr>
-          <w:rFonts w:ascii="Arial" w:hAnsi="Arial" w:cs="Arial"/>
-          <w:b w:val="0"/>
-          <w:sz w:val="24"/>
-          <w:szCs w:val="24"/>
-        </w:rPr>
-        <w:t>esult of service assessment</w:t>
-      </w:r>
-    </w:p>
-    <w:p>
-      <w:pPr>
-        <w:jc w:val="both"/>
-        <w:rPr>
-          <w:rFonts w:ascii="Arial" w:hAnsi="Arial" w:cs="Arial"/>
-          <w:sz w:val="24"/>
-          <w:szCs w:val="24"/>
-        </w:rPr>
-      </w:pPr>
-    </w:p>
-    <w:p>
-      <w:pPr>
-        <w:jc w:val="both"/>
+          <w:sz w:val="24"/>
+          <w:szCs w:val="24"/>
+        </w:rPr>
+        <w:t>Result of service assessment</w:t>
+      </w:r>
+    </w:p>
+    <w:p>
+      <w:pPr>
+        <w:spacing w:after="0"/>
+        <w:jc w:val="both"/>
+        <w:rPr>
+          <w:rFonts w:ascii="Arial" w:hAnsi="Arial" w:cs="Arial"/>
+          <w:sz w:val="24"/>
+          <w:szCs w:val="24"/>
+        </w:rPr>
+      </w:pPr>
+    </w:p>
+    <w:p>
+      <w:pPr>
+        <w:spacing w:after="0"/>
         <w:rPr>
           <w:rFonts w:ascii="Arial" w:hAnsi="Arial" w:cs="Arial"/>
           <w:sz w:val="24"/>
@@ -208,11 +240,52 @@
           <w:szCs w:val="24"/>
           <w:highlight w:val="white"/>
         </w:rPr>
-        <w:t>fter consideration the assessment panel has concluded the [insert name of service] service has [met / not met] the digital first service standard at this stage of development.</w:t>
-      </w:r>
-    </w:p>
-    <w:p>
-      <w:pPr>
+        <w:t xml:space="preserve">fter </w:t>
+      </w:r>
+      <w:proofErr w:type="gramStart"/>
+      <w:r>
+        <w:rPr>
+          <w:rFonts w:ascii="Arial" w:hAnsi="Arial" w:cs="Arial"/>
+          <w:sz w:val="24"/>
+          <w:szCs w:val="24"/>
+          <w:highlight w:val="white"/>
+        </w:rPr>
+        <w:t>consideration</w:t>
+      </w:r>
+      <w:proofErr w:type="gramEnd"/>
+      <w:r>
+        <w:rPr>
+          <w:rFonts w:ascii="Arial" w:hAnsi="Arial" w:cs="Arial"/>
+          <w:sz w:val="24"/>
+          <w:szCs w:val="24"/>
+          <w:highlight w:val="white"/>
+        </w:rPr>
+        <w:t xml:space="preserve"> the assessment panel has concluded the [insert name of service] </w:t>
+      </w:r>
+      <w:proofErr w:type="spellStart"/>
+      <w:r>
+        <w:rPr>
+          <w:rFonts w:ascii="Arial" w:hAnsi="Arial" w:cs="Arial"/>
+          <w:sz w:val="24"/>
+          <w:szCs w:val="24"/>
+          <w:highlight w:val="white"/>
+        </w:rPr>
+        <w:t>service</w:t>
+      </w:r>
+      <w:proofErr w:type="spellEnd"/>
+      <w:r>
+        <w:rPr>
+          <w:rFonts w:ascii="Arial" w:hAnsi="Arial" w:cs="Arial"/>
+          <w:sz w:val="24"/>
+          <w:szCs w:val="24"/>
+          <w:highlight w:val="white"/>
+        </w:rPr>
+        <w:t xml:space="preserve"> has [met / not met] the digital first service standard at this stage of development.</w:t>
+      </w:r>
+    </w:p>
+    <w:p>
+      <w:pPr>
+        <w:spacing w:after="0"/>
         <w:jc w:val="both"/>
         <w:rPr>
           <w:rFonts w:ascii="Arial" w:hAnsi="Arial" w:cs="Arial"/>
@@ -227,7 +300,6 @@
         <w:jc w:val="both"/>
         <w:rPr>
           <w:rFonts w:ascii="Arial" w:hAnsi="Arial" w:cs="Arial"/>
-          <w:b w:val="0"/>
           <w:sz w:val="24"/>
           <w:szCs w:val="24"/>
         </w:rPr>
@@ -237,34 +309,26 @@
       <w:r>
         <w:rPr>
           <w:rFonts w:ascii="Arial" w:hAnsi="Arial" w:cs="Arial"/>
-          <w:b w:val="0"/>
-          <w:sz w:val="24"/>
-          <w:szCs w:val="24"/>
-        </w:rPr>
-        <w:t>##R</w:t>
-      </w:r>
-      <w:r>
-        <w:rPr>
-          <w:rFonts w:ascii="Arial" w:hAnsi="Arial" w:cs="Arial"/>
-          <w:b w:val="0"/>
-          <w:sz w:val="24"/>
-          <w:szCs w:val="24"/>
-        </w:rPr>
-        <w:t>easons</w:t>
-      </w:r>
-    </w:p>
-    <w:p>
-      <w:pPr>
-        <w:jc w:val="both"/>
-        <w:rPr>
-          <w:rFonts w:ascii="Arial" w:hAnsi="Arial" w:cs="Arial"/>
-          <w:sz w:val="24"/>
-          <w:szCs w:val="24"/>
-        </w:rPr>
-      </w:pPr>
-    </w:p>
-    <w:p>
-      <w:pPr>
+          <w:sz w:val="24"/>
+          <w:szCs w:val="24"/>
+        </w:rPr>
+        <w:t>Reasons</w:t>
+      </w:r>
+    </w:p>
+    <w:p>
+      <w:pPr>
+        <w:spacing w:after="0"/>
+        <w:jc w:val="both"/>
+        <w:rPr>
+          <w:rFonts w:ascii="Arial" w:hAnsi="Arial" w:cs="Arial"/>
+          <w:sz w:val="24"/>
+          <w:szCs w:val="24"/>
+        </w:rPr>
+      </w:pPr>
+    </w:p>
+    <w:p>
+      <w:pPr>
+        <w:spacing w:after="0"/>
         <w:jc w:val="both"/>
         <w:rPr>
           <w:rFonts w:ascii="Arial" w:hAnsi="Arial" w:cs="Arial"/>
@@ -291,6 +355,7 @@
     </w:p>
     <w:p>
       <w:pPr>
+        <w:spacing w:after="0"/>
         <w:jc w:val="both"/>
         <w:rPr>
           <w:rFonts w:ascii="Arial" w:hAnsi="Arial" w:cs="Arial"/>
@@ -305,7 +370,6 @@
         <w:jc w:val="both"/>
         <w:rPr>
           <w:rFonts w:ascii="Arial" w:hAnsi="Arial" w:cs="Arial"/>
-          <w:b w:val="0"/>
           <w:sz w:val="24"/>
           <w:szCs w:val="24"/>
         </w:rPr>
@@ -315,34 +379,26 @@
       <w:r>
         <w:rPr>
           <w:rFonts w:ascii="Arial" w:hAnsi="Arial" w:cs="Arial"/>
-          <w:b w:val="0"/>
-          <w:sz w:val="24"/>
-          <w:szCs w:val="24"/>
-        </w:rPr>
-        <w:t>##R</w:t>
-      </w:r>
-      <w:r>
-        <w:rPr>
-          <w:rFonts w:ascii="Arial" w:hAnsi="Arial" w:cs="Arial"/>
-          <w:b w:val="0"/>
-          <w:sz w:val="24"/>
-          <w:szCs w:val="24"/>
-        </w:rPr>
-        <w:t>ecommendations</w:t>
-      </w:r>
-    </w:p>
-    <w:p>
-      <w:pPr>
-        <w:jc w:val="both"/>
-        <w:rPr>
-          <w:rFonts w:ascii="Arial" w:hAnsi="Arial" w:cs="Arial"/>
-          <w:sz w:val="24"/>
-          <w:szCs w:val="24"/>
-        </w:rPr>
-      </w:pPr>
-    </w:p>
-    <w:p>
-      <w:pPr>
+          <w:sz w:val="24"/>
+          <w:szCs w:val="24"/>
+        </w:rPr>
+        <w:t>Recommendations</w:t>
+      </w:r>
+    </w:p>
+    <w:p>
+      <w:pPr>
+        <w:spacing w:after="0"/>
+        <w:jc w:val="both"/>
+        <w:rPr>
+          <w:rFonts w:ascii="Arial" w:hAnsi="Arial" w:cs="Arial"/>
+          <w:sz w:val="24"/>
+          <w:szCs w:val="24"/>
+        </w:rPr>
+      </w:pPr>
+    </w:p>
+    <w:p>
+      <w:pPr>
+        <w:spacing w:after="0"/>
         <w:jc w:val="both"/>
         <w:rPr>
           <w:rFonts w:ascii="Arial" w:hAnsi="Arial" w:cs="Arial"/>
@@ -371,16 +427,18 @@
     </w:p>
     <w:p>
       <w:pPr>
-        <w:jc w:val="both"/>
-        <w:rPr>
-          <w:rFonts w:ascii="Arial" w:hAnsi="Arial" w:cs="Arial"/>
-          <w:sz w:val="24"/>
-          <w:szCs w:val="24"/>
-        </w:rPr>
-      </w:pPr>
-    </w:p>
-    <w:p>
-      <w:pPr>
+        <w:spacing w:after="0"/>
+        <w:jc w:val="both"/>
+        <w:rPr>
+          <w:rFonts w:ascii="Arial" w:hAnsi="Arial" w:cs="Arial"/>
+          <w:sz w:val="24"/>
+          <w:szCs w:val="24"/>
+        </w:rPr>
+      </w:pPr>
+    </w:p>
+    <w:p>
+      <w:pPr>
+        <w:spacing w:after="0"/>
         <w:jc w:val="both"/>
         <w:rPr>
           <w:rFonts w:ascii="Arial" w:hAnsi="Arial" w:cs="Arial"/>
@@ -399,6 +457,7 @@
     </w:p>
     <w:p>
       <w:pPr>
+        <w:spacing w:after="0"/>
         <w:jc w:val="both"/>
         <w:rPr>
           <w:rFonts w:ascii="Arial" w:hAnsi="Arial" w:cs="Arial"/>
@@ -412,41 +471,32 @@
         <w:pStyle w:val="Heading2"/>
         <w:rPr>
           <w:rFonts w:ascii="Arial" w:hAnsi="Arial" w:cs="Arial"/>
-          <w:b w:val="0"/>
-          <w:sz w:val="24"/>
-          <w:szCs w:val="24"/>
-        </w:rPr>
-      </w:pPr>
-      <w:r>
-        <w:rPr>
-          <w:rFonts w:ascii="Arial" w:hAnsi="Arial" w:cs="Arial"/>
-          <w:b w:val="0"/>
-          <w:sz w:val="24"/>
-          <w:szCs w:val="24"/>
-        </w:rPr>
-        <w:t>##R</w:t>
-      </w:r>
-      <w:r>
-        <w:rPr>
-          <w:rFonts w:ascii="Arial" w:hAnsi="Arial" w:cs="Arial"/>
-          <w:b w:val="0"/>
-          <w:sz w:val="24"/>
-          <w:szCs w:val="24"/>
-        </w:rPr>
-        <w:t>equirements</w:t>
-      </w:r>
-    </w:p>
-    <w:p>
-      <w:pPr>
-        <w:rPr>
-          <w:rFonts w:ascii="Arial" w:hAnsi="Arial" w:cs="Arial"/>
-          <w:sz w:val="24"/>
-          <w:szCs w:val="24"/>
-        </w:rPr>
-      </w:pPr>
-    </w:p>
-    <w:p>
-      <w:pPr>
+          <w:sz w:val="24"/>
+          <w:szCs w:val="24"/>
+        </w:rPr>
+      </w:pPr>
+      <w:r>
+        <w:rPr>
+          <w:rFonts w:ascii="Arial" w:hAnsi="Arial" w:cs="Arial"/>
+          <w:sz w:val="24"/>
+          <w:szCs w:val="24"/>
+        </w:rPr>
+        <w:t>Requirements</w:t>
+      </w:r>
+    </w:p>
+    <w:p>
+      <w:pPr>
+        <w:spacing w:after="0"/>
+        <w:rPr>
+          <w:rFonts w:ascii="Arial" w:hAnsi="Arial" w:cs="Arial"/>
+          <w:sz w:val="24"/>
+          <w:szCs w:val="24"/>
+        </w:rPr>
+      </w:pPr>
+    </w:p>
+    <w:p>
+      <w:pPr>
+        <w:spacing w:after="0"/>
         <w:jc w:val="both"/>
         <w:rPr>
           <w:rFonts w:ascii="Arial" w:hAnsi="Arial" w:cs="Arial"/>
@@ -477,7 +527,6 @@
         <w:jc w:val="both"/>
         <w:rPr>
           <w:rFonts w:ascii="Arial" w:hAnsi="Arial" w:cs="Arial"/>
-          <w:b w:val="0"/>
           <w:sz w:val="24"/>
           <w:szCs w:val="24"/>
         </w:rPr>
@@ -487,78 +536,248 @@
       <w:r>
         <w:rPr>
           <w:rFonts w:ascii="Arial" w:hAnsi="Arial" w:cs="Arial"/>
-          <w:b w:val="0"/>
-          <w:sz w:val="24"/>
-          <w:szCs w:val="24"/>
-        </w:rPr>
-        <w:t>##O</w:t>
-      </w:r>
-      <w:r>
-        <w:rPr>
-          <w:rFonts w:ascii="Arial" w:hAnsi="Arial" w:cs="Arial"/>
-          <w:b w:val="0"/>
-          <w:sz w:val="24"/>
-          <w:szCs w:val="24"/>
-        </w:rPr>
-        <w:t xml:space="preserve">verview of digital service standard criteria </w:t>
-      </w:r>
-    </w:p>
-    <w:p>
-      <w:pPr>
-        <w:jc w:val="both"/>
-        <w:rPr>
-          <w:rFonts w:ascii="Arial" w:hAnsi="Arial" w:cs="Arial"/>
-          <w:sz w:val="24"/>
-          <w:szCs w:val="24"/>
-        </w:rPr>
-      </w:pPr>
-    </w:p>
-    <w:p>
-      <w:pPr>
-        <w:jc w:val="both"/>
-        <w:rPr>
-          <w:rFonts w:ascii="Arial" w:hAnsi="Arial" w:cs="Arial"/>
-          <w:sz w:val="24"/>
-          <w:szCs w:val="24"/>
-        </w:rPr>
-      </w:pPr>
-      <w:r>
-        <w:rPr>
-          <w:rFonts w:ascii="Arial" w:hAnsi="Arial" w:cs="Arial"/>
-          <w:sz w:val="24"/>
-          <w:szCs w:val="24"/>
-          <w:highlight w:val="white"/>
+          <w:sz w:val="24"/>
+          <w:szCs w:val="24"/>
+        </w:rPr>
+        <w:t xml:space="preserve">Overview of digital service standard criteria </w:t>
+      </w:r>
+    </w:p>
+    <w:p>
+      <w:pPr>
+        <w:spacing w:after="0"/>
+        <w:jc w:val="both"/>
+        <w:rPr>
+          <w:rFonts w:ascii="Arial" w:hAnsi="Arial" w:cs="Arial"/>
+          <w:sz w:val="24"/>
+          <w:szCs w:val="24"/>
+        </w:rPr>
+      </w:pPr>
+    </w:p>
+    <w:p>
+      <w:pPr>
+        <w:spacing w:after="0"/>
+        <w:jc w:val="both"/>
+        <w:rPr>
+          <w:rFonts w:ascii="Arial" w:hAnsi="Arial" w:cs="Arial"/>
+          <w:sz w:val="24"/>
+          <w:szCs w:val="24"/>
+        </w:rPr>
+      </w:pPr>
+      <w:r>
+        <w:rPr>
+          <w:rFonts w:ascii="Arial" w:hAnsi="Arial" w:cs="Arial"/>
+          <w:sz w:val="24"/>
+          <w:szCs w:val="24"/>
+          <w:highlight w:val="white"/>
+        </w:rPr>
+        <w:t>T</w:t>
+      </w:r>
+      <w:r>
+        <w:rPr>
+          <w:rFonts w:ascii="Arial" w:hAnsi="Arial" w:cs="Arial"/>
+          <w:sz w:val="24"/>
+          <w:szCs w:val="24"/>
+          <w:highlight w:val="white"/>
+        </w:rPr>
+        <w:t xml:space="preserve">he following table shows the result for each of the 22 </w:t>
+      </w:r>
+      <w:r>
+        <w:rPr>
+          <w:rFonts w:ascii="Arial" w:hAnsi="Arial" w:cs="Arial"/>
+          <w:sz w:val="24"/>
+          <w:szCs w:val="24"/>
+          <w:highlight w:val="white"/>
+        </w:rPr>
+        <w:t>standards</w:t>
+      </w:r>
+      <w:r>
+        <w:rPr>
+          <w:rFonts w:ascii="Arial" w:hAnsi="Arial" w:cs="Arial"/>
+          <w:sz w:val="24"/>
+          <w:szCs w:val="24"/>
+          <w:highlight w:val="white"/>
+        </w:rPr>
+        <w:t xml:space="preserve"> with the assessment panels agreed result.</w:t>
+      </w:r>
+    </w:p>
+    <w:p>
+      <w:pPr>
+        <w:spacing w:after="0"/>
+        <w:jc w:val="both"/>
+        <w:rPr>
+          <w:rFonts w:ascii="Arial" w:hAnsi="Arial" w:cs="Arial"/>
+          <w:sz w:val="24"/>
+          <w:szCs w:val="24"/>
+        </w:rPr>
+      </w:pPr>
+    </w:p>
+    <w:p>
+      <w:pPr>
+        <w:spacing w:after="0" w:line="360" w:lineRule="auto"/>
+        <w:jc w:val="both"/>
+        <w:rPr>
+          <w:rFonts w:ascii="Arial" w:hAnsi="Arial" w:cs="Arial"/>
+          <w:sz w:val="24"/>
+          <w:szCs w:val="24"/>
+        </w:rPr>
+      </w:pPr>
+      <w:r>
+        <w:rPr>
+          <w:rFonts w:ascii="Arial" w:hAnsi="Arial" w:cs="Arial"/>
+          <w:sz w:val="24"/>
+          <w:szCs w:val="24"/>
+        </w:rPr>
+        <w:t>Standard 1: User centred</w:t>
+      </w:r>
+      <w:r>
+        <w:rPr>
+          <w:rFonts w:ascii="Arial" w:hAnsi="Arial" w:cs="Arial"/>
+          <w:sz w:val="24"/>
+          <w:szCs w:val="24"/>
+        </w:rPr>
+        <w:tab/>
+      </w:r>
+      <w:r>
+        <w:rPr>
+          <w:rFonts w:ascii="Arial" w:hAnsi="Arial" w:cs="Arial"/>
+          <w:sz w:val="24"/>
+          <w:szCs w:val="24"/>
+        </w:rPr>
+        <w:tab/>
+        <w:t xml:space="preserve"> </w:t>
+      </w:r>
+      <w:r>
+        <w:rPr>
+          <w:rFonts w:ascii="Arial" w:hAnsi="Arial" w:cs="Arial"/>
+          <w:sz w:val="24"/>
+          <w:szCs w:val="24"/>
+        </w:rPr>
+        <w:tab/>
+      </w:r>
+      <w:r>
+        <w:rPr>
+          <w:rFonts w:ascii="Arial" w:hAnsi="Arial" w:cs="Arial"/>
+          <w:sz w:val="24"/>
+          <w:szCs w:val="24"/>
+        </w:rPr>
+        <w:tab/>
+        <w:t>[Met / Not Met]</w:t>
+      </w:r>
+    </w:p>
+    <w:p>
+      <w:pPr>
+        <w:spacing w:after="0" w:line="360" w:lineRule="auto"/>
+        <w:jc w:val="both"/>
+        <w:rPr>
+          <w:rFonts w:ascii="Arial" w:hAnsi="Arial" w:cs="Arial"/>
+          <w:sz w:val="24"/>
+          <w:szCs w:val="24"/>
+        </w:rPr>
+      </w:pPr>
+      <w:r>
+        <w:rPr>
+          <w:rFonts w:ascii="Arial" w:hAnsi="Arial" w:cs="Arial"/>
+          <w:sz w:val="24"/>
+          <w:szCs w:val="24"/>
+        </w:rPr>
+        <w:t>Standard 2: Usable and accessible</w:t>
+      </w:r>
+      <w:r>
+        <w:rPr>
+          <w:rFonts w:ascii="Arial" w:hAnsi="Arial" w:cs="Arial"/>
+          <w:sz w:val="24"/>
+          <w:szCs w:val="24"/>
+        </w:rPr>
+        <w:tab/>
+      </w:r>
+      <w:r>
+        <w:rPr>
+          <w:rFonts w:ascii="Arial" w:hAnsi="Arial" w:cs="Arial"/>
+          <w:sz w:val="24"/>
+          <w:szCs w:val="24"/>
+        </w:rPr>
+        <w:tab/>
+        <w:t>[Met / Not Met]</w:t>
+      </w:r>
+    </w:p>
+    <w:p>
+      <w:pPr>
+        <w:spacing w:after="0" w:line="360" w:lineRule="auto"/>
+        <w:jc w:val="both"/>
+        <w:rPr>
+          <w:rFonts w:ascii="Arial" w:hAnsi="Arial" w:cs="Arial"/>
+          <w:sz w:val="24"/>
+          <w:szCs w:val="24"/>
+        </w:rPr>
+      </w:pPr>
+      <w:r>
+        <w:rPr>
+          <w:rFonts w:ascii="Arial" w:hAnsi="Arial" w:cs="Arial"/>
+          <w:sz w:val="24"/>
+          <w:szCs w:val="24"/>
+        </w:rPr>
+        <w:t>Standard 3: Channel shift</w:t>
+      </w:r>
+      <w:r>
+        <w:rPr>
+          <w:rFonts w:ascii="Arial" w:hAnsi="Arial" w:cs="Arial"/>
+          <w:sz w:val="24"/>
+          <w:szCs w:val="24"/>
+        </w:rPr>
+        <w:tab/>
+      </w:r>
+      <w:r>
+        <w:rPr>
+          <w:rFonts w:ascii="Arial" w:hAnsi="Arial" w:cs="Arial"/>
+          <w:sz w:val="24"/>
+          <w:szCs w:val="24"/>
+        </w:rPr>
+        <w:tab/>
+      </w:r>
+      <w:r>
+        <w:rPr>
+          <w:rFonts w:ascii="Arial" w:hAnsi="Arial" w:cs="Arial"/>
+          <w:sz w:val="24"/>
+          <w:szCs w:val="24"/>
+        </w:rPr>
+        <w:tab/>
+      </w:r>
+      <w:r>
+        <w:rPr>
+          <w:rFonts w:ascii="Arial" w:hAnsi="Arial" w:cs="Arial"/>
+          <w:sz w:val="24"/>
+          <w:szCs w:val="24"/>
+        </w:rPr>
+        <w:tab/>
+        <w:t>[Met / Not Met]</w:t>
+      </w:r>
+    </w:p>
+    <w:p>
+      <w:pPr>
+        <w:spacing w:after="0" w:line="360" w:lineRule="auto"/>
+        <w:jc w:val="both"/>
+        <w:rPr>
+          <w:rFonts w:ascii="Arial" w:hAnsi="Arial" w:cs="Arial"/>
+          <w:sz w:val="24"/>
+          <w:szCs w:val="24"/>
+        </w:rPr>
+      </w:pPr>
+      <w:r>
+        <w:rPr>
+          <w:rFonts w:ascii="Arial" w:hAnsi="Arial" w:cs="Arial"/>
+          <w:sz w:val="24"/>
+          <w:szCs w:val="24"/>
         </w:rPr>
         <w:lastRenderedPageBreak/>
-        <w:t>T</w:t>
-      </w:r>
-      <w:r>
-        <w:rPr>
-          <w:rFonts w:ascii="Arial" w:hAnsi="Arial" w:cs="Arial"/>
-          <w:sz w:val="24"/>
-          <w:szCs w:val="24"/>
-          <w:highlight w:val="white"/>
-        </w:rPr>
-        <w:t>he following table shows the result for each of the 22 criteria with the assessment panels agreed result.</w:t>
-      </w:r>
-    </w:p>
-    <w:p>
-      <w:pPr>
-        <w:spacing w:after="0"/>
-        <w:jc w:val="both"/>
-        <w:rPr>
-          <w:rFonts w:ascii="Arial" w:hAnsi="Arial" w:cs="Arial"/>
-          <w:sz w:val="24"/>
-          <w:szCs w:val="24"/>
-        </w:rPr>
-      </w:pPr>
-      <w:r>
-        <w:rPr>
-          <w:rFonts w:ascii="Arial" w:hAnsi="Arial" w:cs="Arial"/>
-          <w:sz w:val="24"/>
-          <w:szCs w:val="24"/>
-        </w:rPr>
-        <w:t xml:space="preserve">Criteria 1: </w:t>
+        <w:t>Standard 4: Consistent user experience</w:t>
+      </w:r>
+      <w:r>
+        <w:rPr>
+          <w:rFonts w:ascii="Arial" w:hAnsi="Arial" w:cs="Arial"/>
+          <w:sz w:val="24"/>
+          <w:szCs w:val="24"/>
+        </w:rPr>
+        <w:tab/>
       </w:r>
       <w:r>
         <w:rPr>
@@ -572,21 +791,37 @@
     </w:p>
     <w:p>
       <w:pPr>
-        <w:spacing w:after="0"/>
-        <w:jc w:val="both"/>
-        <w:rPr>
-          <w:rFonts w:ascii="Arial" w:hAnsi="Arial" w:cs="Arial"/>
-          <w:sz w:val="24"/>
-          <w:szCs w:val="24"/>
-        </w:rPr>
-      </w:pPr>
-      <w:r>
-        <w:rPr>
-          <w:rFonts w:ascii="Arial" w:hAnsi="Arial" w:cs="Arial"/>
-          <w:sz w:val="24"/>
-          <w:szCs w:val="24"/>
-        </w:rPr>
-        <w:t xml:space="preserve">Criteria 2: </w:t>
+        <w:spacing w:after="0" w:line="360" w:lineRule="auto"/>
+        <w:jc w:val="both"/>
+        <w:rPr>
+          <w:rFonts w:ascii="Arial" w:hAnsi="Arial" w:cs="Arial"/>
+          <w:sz w:val="24"/>
+          <w:szCs w:val="24"/>
+        </w:rPr>
+      </w:pPr>
+      <w:r>
+        <w:rPr>
+          <w:rFonts w:ascii="Arial" w:hAnsi="Arial" w:cs="Arial"/>
+          <w:sz w:val="24"/>
+          <w:szCs w:val="24"/>
+        </w:rPr>
+        <w:t>Standard 5: Continuous feedback</w:t>
+      </w:r>
+      <w:r>
+        <w:rPr>
+          <w:rFonts w:ascii="Arial" w:hAnsi="Arial" w:cs="Arial"/>
+          <w:sz w:val="24"/>
+          <w:szCs w:val="24"/>
+        </w:rPr>
+        <w:tab/>
+      </w:r>
+      <w:r>
+        <w:rPr>
+          <w:rFonts w:ascii="Arial" w:hAnsi="Arial" w:cs="Arial"/>
+          <w:sz w:val="24"/>
+          <w:szCs w:val="24"/>
+        </w:rPr>
+        <w:tab/>
       </w:r>
       <w:r>
         <w:rPr>
@@ -600,21 +835,45 @@
     </w:p>
     <w:p>
       <w:pPr>
-        <w:spacing w:after="0"/>
-        <w:jc w:val="both"/>
-        <w:rPr>
-          <w:rFonts w:ascii="Arial" w:hAnsi="Arial" w:cs="Arial"/>
-          <w:sz w:val="24"/>
-          <w:szCs w:val="24"/>
-        </w:rPr>
-      </w:pPr>
-      <w:r>
-        <w:rPr>
-          <w:rFonts w:ascii="Arial" w:hAnsi="Arial" w:cs="Arial"/>
-          <w:sz w:val="24"/>
-          <w:szCs w:val="24"/>
-        </w:rPr>
-        <w:t xml:space="preserve">Criteria 3: </w:t>
+        <w:spacing w:after="0" w:line="360" w:lineRule="auto"/>
+        <w:jc w:val="both"/>
+        <w:rPr>
+          <w:rFonts w:ascii="Arial" w:hAnsi="Arial" w:cs="Arial"/>
+          <w:sz w:val="24"/>
+          <w:szCs w:val="24"/>
+        </w:rPr>
+      </w:pPr>
+      <w:r>
+        <w:rPr>
+          <w:rFonts w:ascii="Arial" w:hAnsi="Arial" w:cs="Arial"/>
+          <w:sz w:val="24"/>
+          <w:szCs w:val="24"/>
+        </w:rPr>
+        <w:t>Standard 6: Data driven</w:t>
+      </w:r>
+      <w:r>
+        <w:rPr>
+          <w:rFonts w:ascii="Arial" w:hAnsi="Arial" w:cs="Arial"/>
+          <w:sz w:val="24"/>
+          <w:szCs w:val="24"/>
+        </w:rPr>
+        <w:tab/>
+      </w:r>
+      <w:r>
+        <w:rPr>
+          <w:rFonts w:ascii="Arial" w:hAnsi="Arial" w:cs="Arial"/>
+          <w:sz w:val="24"/>
+          <w:szCs w:val="24"/>
+        </w:rPr>
+        <w:tab/>
+      </w:r>
+      <w:r>
+        <w:rPr>
+          <w:rFonts w:ascii="Arial" w:hAnsi="Arial" w:cs="Arial"/>
+          <w:sz w:val="24"/>
+          <w:szCs w:val="24"/>
+        </w:rPr>
+        <w:tab/>
       </w:r>
       <w:r>
         <w:rPr>
@@ -628,21 +887,29 @@
     </w:p>
     <w:p>
       <w:pPr>
-        <w:spacing w:after="0"/>
-        <w:jc w:val="both"/>
-        <w:rPr>
-          <w:rFonts w:ascii="Arial" w:hAnsi="Arial" w:cs="Arial"/>
-          <w:sz w:val="24"/>
-          <w:szCs w:val="24"/>
-        </w:rPr>
-      </w:pPr>
-      <w:r>
-        <w:rPr>
-          <w:rFonts w:ascii="Arial" w:hAnsi="Arial" w:cs="Arial"/>
-          <w:sz w:val="24"/>
-          <w:szCs w:val="24"/>
-        </w:rPr>
-        <w:t xml:space="preserve">Criteria 4: </w:t>
+        <w:spacing w:after="0" w:line="360" w:lineRule="auto"/>
+        <w:jc w:val="both"/>
+        <w:rPr>
+          <w:rFonts w:ascii="Arial" w:hAnsi="Arial" w:cs="Arial"/>
+          <w:sz w:val="24"/>
+          <w:szCs w:val="24"/>
+        </w:rPr>
+      </w:pPr>
+      <w:r>
+        <w:rPr>
+          <w:rFonts w:ascii="Arial" w:hAnsi="Arial" w:cs="Arial"/>
+          <w:sz w:val="24"/>
+          <w:szCs w:val="24"/>
+        </w:rPr>
+        <w:t>Standard 7: Cross-functional team</w:t>
+      </w:r>
+      <w:r>
+        <w:rPr>
+          <w:rFonts w:ascii="Arial" w:hAnsi="Arial" w:cs="Arial"/>
+          <w:sz w:val="24"/>
+          <w:szCs w:val="24"/>
+        </w:rPr>
+        <w:tab/>
       </w:r>
       <w:r>
         <w:rPr>
@@ -656,21 +923,45 @@
     </w:p>
     <w:p>
       <w:pPr>
-        <w:spacing w:after="0"/>
-        <w:jc w:val="both"/>
-        <w:rPr>
-          <w:rFonts w:ascii="Arial" w:hAnsi="Arial" w:cs="Arial"/>
-          <w:sz w:val="24"/>
-          <w:szCs w:val="24"/>
-        </w:rPr>
-      </w:pPr>
-      <w:r>
-        <w:rPr>
-          <w:rFonts w:ascii="Arial" w:hAnsi="Arial" w:cs="Arial"/>
-          <w:sz w:val="24"/>
-          <w:szCs w:val="24"/>
-        </w:rPr>
-        <w:t xml:space="preserve">Criteria 5: </w:t>
+        <w:spacing w:after="0" w:line="360" w:lineRule="auto"/>
+        <w:jc w:val="both"/>
+        <w:rPr>
+          <w:rFonts w:ascii="Arial" w:hAnsi="Arial" w:cs="Arial"/>
+          <w:sz w:val="24"/>
+          <w:szCs w:val="24"/>
+        </w:rPr>
+      </w:pPr>
+      <w:r>
+        <w:rPr>
+          <w:rFonts w:ascii="Arial" w:hAnsi="Arial" w:cs="Arial"/>
+          <w:sz w:val="24"/>
+          <w:szCs w:val="24"/>
+        </w:rPr>
+        <w:t>Standard 8: Sustainability</w:t>
+      </w:r>
+      <w:r>
+        <w:rPr>
+          <w:rFonts w:ascii="Arial" w:hAnsi="Arial" w:cs="Arial"/>
+          <w:sz w:val="24"/>
+          <w:szCs w:val="24"/>
+        </w:rPr>
+        <w:tab/>
+      </w:r>
+      <w:r>
+        <w:rPr>
+          <w:rFonts w:ascii="Arial" w:hAnsi="Arial" w:cs="Arial"/>
+          <w:sz w:val="24"/>
+          <w:szCs w:val="24"/>
+        </w:rPr>
+        <w:tab/>
+      </w:r>
+      <w:r>
+        <w:rPr>
+          <w:rFonts w:ascii="Arial" w:hAnsi="Arial" w:cs="Arial"/>
+          <w:sz w:val="24"/>
+          <w:szCs w:val="24"/>
+        </w:rPr>
+        <w:tab/>
       </w:r>
       <w:r>
         <w:rPr>
@@ -684,21 +975,29 @@
     </w:p>
     <w:p>
       <w:pPr>
-        <w:spacing w:after="0"/>
-        <w:jc w:val="both"/>
-        <w:rPr>
-          <w:rFonts w:ascii="Arial" w:hAnsi="Arial" w:cs="Arial"/>
-          <w:sz w:val="24"/>
-          <w:szCs w:val="24"/>
-        </w:rPr>
-      </w:pPr>
-      <w:r>
-        <w:rPr>
-          <w:rFonts w:ascii="Arial" w:hAnsi="Arial" w:cs="Arial"/>
-          <w:sz w:val="24"/>
-          <w:szCs w:val="24"/>
-        </w:rPr>
-        <w:t xml:space="preserve">Criteria 6: </w:t>
+        <w:spacing w:after="0" w:line="360" w:lineRule="auto"/>
+        <w:rPr>
+          <w:rFonts w:ascii="Arial" w:hAnsi="Arial" w:cs="Arial"/>
+          <w:color w:val="000000"/>
+          <w:sz w:val="24"/>
+          <w:szCs w:val="24"/>
+        </w:rPr>
+      </w:pPr>
+      <w:r>
+        <w:rPr>
+          <w:rFonts w:ascii="Arial" w:hAnsi="Arial" w:cs="Arial"/>
+          <w:sz w:val="24"/>
+          <w:szCs w:val="24"/>
+        </w:rPr>
+        <w:t>Standard 9: Continuous improvement</w:t>
+      </w:r>
+      <w:r>
+        <w:rPr>
+          <w:rFonts w:ascii="Arial" w:hAnsi="Arial" w:cs="Arial"/>
+          <w:sz w:val="24"/>
+          <w:szCs w:val="24"/>
+        </w:rPr>
+        <w:tab/>
       </w:r>
       <w:r>
         <w:rPr>
@@ -712,21 +1011,37 @@
     </w:p>
     <w:p>
       <w:pPr>
-        <w:spacing w:after="0"/>
-        <w:jc w:val="both"/>
-        <w:rPr>
-          <w:rFonts w:ascii="Arial" w:hAnsi="Arial" w:cs="Arial"/>
-          <w:sz w:val="24"/>
-          <w:szCs w:val="24"/>
-        </w:rPr>
-      </w:pPr>
-      <w:r>
-        <w:rPr>
-          <w:rFonts w:ascii="Arial" w:hAnsi="Arial" w:cs="Arial"/>
-          <w:sz w:val="24"/>
-          <w:szCs w:val="24"/>
-        </w:rPr>
-        <w:t xml:space="preserve">Criteria 7: </w:t>
+        <w:spacing w:after="0" w:line="360" w:lineRule="auto"/>
+        <w:jc w:val="both"/>
+        <w:rPr>
+          <w:rFonts w:ascii="Arial" w:hAnsi="Arial" w:cs="Arial"/>
+          <w:sz w:val="24"/>
+          <w:szCs w:val="24"/>
+        </w:rPr>
+      </w:pPr>
+      <w:r>
+        <w:rPr>
+          <w:rFonts w:ascii="Arial" w:hAnsi="Arial" w:cs="Arial"/>
+          <w:sz w:val="24"/>
+          <w:szCs w:val="24"/>
+        </w:rPr>
+        <w:t>Standard 10: Business continuity</w:t>
+      </w:r>
+      <w:r>
+        <w:rPr>
+          <w:rFonts w:ascii="Arial" w:hAnsi="Arial" w:cs="Arial"/>
+          <w:sz w:val="24"/>
+          <w:szCs w:val="24"/>
+        </w:rPr>
+        <w:tab/>
+      </w:r>
+      <w:r>
+        <w:rPr>
+          <w:rFonts w:ascii="Arial" w:hAnsi="Arial" w:cs="Arial"/>
+          <w:sz w:val="24"/>
+          <w:szCs w:val="24"/>
+        </w:rPr>
+        <w:tab/>
       </w:r>
       <w:r>
         <w:rPr>
@@ -740,21 +1055,29 @@
     </w:p>
     <w:p>
       <w:pPr>
-        <w:spacing w:after="0"/>
-        <w:jc w:val="both"/>
-        <w:rPr>
-          <w:rFonts w:ascii="Arial" w:hAnsi="Arial" w:cs="Arial"/>
-          <w:sz w:val="24"/>
-          <w:szCs w:val="24"/>
-        </w:rPr>
-      </w:pPr>
-      <w:r>
-        <w:rPr>
-          <w:rFonts w:ascii="Arial" w:hAnsi="Arial" w:cs="Arial"/>
-          <w:sz w:val="24"/>
-          <w:szCs w:val="24"/>
-        </w:rPr>
-        <w:t xml:space="preserve">Criteria 8: </w:t>
+        <w:spacing w:after="0" w:line="360" w:lineRule="auto"/>
+        <w:jc w:val="both"/>
+        <w:rPr>
+          <w:rFonts w:ascii="Arial" w:hAnsi="Arial" w:cs="Arial"/>
+          <w:sz w:val="24"/>
+          <w:szCs w:val="24"/>
+        </w:rPr>
+      </w:pPr>
+      <w:r>
+        <w:rPr>
+          <w:rFonts w:ascii="Arial" w:hAnsi="Arial" w:cs="Arial"/>
+          <w:sz w:val="24"/>
+          <w:szCs w:val="24"/>
+        </w:rPr>
+        <w:t>Standard 11: Technology appraisal</w:t>
+      </w:r>
+      <w:r>
+        <w:rPr>
+          <w:rFonts w:ascii="Arial" w:hAnsi="Arial" w:cs="Arial"/>
+          <w:sz w:val="24"/>
+          <w:szCs w:val="24"/>
+        </w:rPr>
+        <w:tab/>
       </w:r>
       <w:r>
         <w:rPr>
@@ -768,7 +1091,295 @@
     </w:p>
     <w:p>
       <w:pPr>
-        <w:spacing w:after="0"/>
+        <w:spacing w:after="0" w:line="360" w:lineRule="auto"/>
+        <w:jc w:val="both"/>
+        <w:rPr>
+          <w:rFonts w:ascii="Arial" w:hAnsi="Arial" w:cs="Arial"/>
+          <w:sz w:val="24"/>
+          <w:szCs w:val="24"/>
+        </w:rPr>
+      </w:pPr>
+      <w:r>
+        <w:rPr>
+          <w:rFonts w:ascii="Arial" w:hAnsi="Arial" w:cs="Arial"/>
+          <w:sz w:val="24"/>
+          <w:szCs w:val="24"/>
+        </w:rPr>
+        <w:t>Standard 12: Information governance</w:t>
+      </w:r>
+      <w:r>
+        <w:rPr>
+          <w:rFonts w:ascii="Arial" w:hAnsi="Arial" w:cs="Arial"/>
+          <w:sz w:val="24"/>
+          <w:szCs w:val="24"/>
+        </w:rPr>
+        <w:tab/>
+      </w:r>
+      <w:r>
+        <w:rPr>
+          <w:rFonts w:ascii="Arial" w:hAnsi="Arial" w:cs="Arial"/>
+          <w:sz w:val="24"/>
+          <w:szCs w:val="24"/>
+        </w:rPr>
+        <w:tab/>
+        <w:t>[Met / Not Met]</w:t>
+      </w:r>
+    </w:p>
+    <w:p>
+      <w:pPr>
+        <w:spacing w:after="0" w:line="360" w:lineRule="auto"/>
+        <w:jc w:val="both"/>
+        <w:rPr>
+          <w:rFonts w:ascii="Arial" w:hAnsi="Arial" w:cs="Arial"/>
+          <w:sz w:val="24"/>
+          <w:szCs w:val="24"/>
+        </w:rPr>
+      </w:pPr>
+      <w:r>
+        <w:rPr>
+          <w:rFonts w:ascii="Arial" w:hAnsi="Arial" w:cs="Arial"/>
+          <w:sz w:val="24"/>
+          <w:szCs w:val="24"/>
+        </w:rPr>
+        <w:t>Standard 13: Open data</w:t>
+      </w:r>
+      <w:r>
+        <w:rPr>
+          <w:rFonts w:ascii="Arial" w:hAnsi="Arial" w:cs="Arial"/>
+          <w:sz w:val="24"/>
+          <w:szCs w:val="24"/>
+        </w:rPr>
+        <w:tab/>
+      </w:r>
+      <w:r>
+        <w:rPr>
+          <w:rFonts w:ascii="Arial" w:hAnsi="Arial" w:cs="Arial"/>
+          <w:sz w:val="24"/>
+          <w:szCs w:val="24"/>
+        </w:rPr>
+        <w:tab/>
+      </w:r>
+      <w:r>
+        <w:rPr>
+          <w:rFonts w:ascii="Arial" w:hAnsi="Arial" w:cs="Arial"/>
+          <w:sz w:val="24"/>
+          <w:szCs w:val="24"/>
+        </w:rPr>
+        <w:tab/>
+      </w:r>
+      <w:r>
+        <w:rPr>
+          <w:rFonts w:ascii="Arial" w:hAnsi="Arial" w:cs="Arial"/>
+          <w:sz w:val="24"/>
+          <w:szCs w:val="24"/>
+        </w:rPr>
+        <w:tab/>
+        <w:t>[Met / Not Met]</w:t>
+      </w:r>
+    </w:p>
+    <w:p>
+      <w:pPr>
+        <w:spacing w:after="0" w:line="360" w:lineRule="auto"/>
+        <w:jc w:val="both"/>
+        <w:rPr>
+          <w:rFonts w:ascii="Arial" w:hAnsi="Arial" w:cs="Arial"/>
+          <w:sz w:val="24"/>
+          <w:szCs w:val="24"/>
+        </w:rPr>
+      </w:pPr>
+      <w:r>
+        <w:rPr>
+          <w:rFonts w:ascii="Arial" w:hAnsi="Arial" w:cs="Arial"/>
+          <w:sz w:val="24"/>
+          <w:szCs w:val="24"/>
+        </w:rPr>
+        <w:t>Standard 14: Ecosystem</w:t>
+      </w:r>
+      <w:r>
+        <w:rPr>
+          <w:rFonts w:ascii="Arial" w:hAnsi="Arial" w:cs="Arial"/>
+          <w:sz w:val="24"/>
+          <w:szCs w:val="24"/>
+        </w:rPr>
+        <w:tab/>
+      </w:r>
+      <w:r>
+        <w:rPr>
+          <w:rFonts w:ascii="Arial" w:hAnsi="Arial" w:cs="Arial"/>
+          <w:sz w:val="24"/>
+          <w:szCs w:val="24"/>
+        </w:rPr>
+        <w:tab/>
+      </w:r>
+      <w:r>
+        <w:rPr>
+          <w:rFonts w:ascii="Arial" w:hAnsi="Arial" w:cs="Arial"/>
+          <w:sz w:val="24"/>
+          <w:szCs w:val="24"/>
+        </w:rPr>
+        <w:tab/>
+      </w:r>
+      <w:r>
+        <w:rPr>
+          <w:rFonts w:ascii="Arial" w:hAnsi="Arial" w:cs="Arial"/>
+          <w:sz w:val="24"/>
+          <w:szCs w:val="24"/>
+        </w:rPr>
+        <w:tab/>
+        <w:t>[Met / Not Met]</w:t>
+      </w:r>
+    </w:p>
+    <w:p>
+      <w:pPr>
+        <w:spacing w:after="0" w:line="360" w:lineRule="auto"/>
+        <w:jc w:val="both"/>
+        <w:rPr>
+          <w:rFonts w:ascii="Arial" w:hAnsi="Arial" w:cs="Arial"/>
+          <w:sz w:val="24"/>
+          <w:szCs w:val="24"/>
+        </w:rPr>
+      </w:pPr>
+      <w:r>
+        <w:rPr>
+          <w:rFonts w:ascii="Arial" w:hAnsi="Arial" w:cs="Arial"/>
+          <w:sz w:val="24"/>
+          <w:szCs w:val="24"/>
+        </w:rPr>
+        <w:t>Standard 15: Open source</w:t>
+      </w:r>
+      <w:r>
+        <w:rPr>
+          <w:rFonts w:ascii="Arial" w:hAnsi="Arial" w:cs="Arial"/>
+          <w:sz w:val="24"/>
+          <w:szCs w:val="24"/>
+        </w:rPr>
+        <w:tab/>
+      </w:r>
+      <w:r>
+        <w:rPr>
+          <w:rFonts w:ascii="Arial" w:hAnsi="Arial" w:cs="Arial"/>
+          <w:sz w:val="24"/>
+          <w:szCs w:val="24"/>
+        </w:rPr>
+        <w:tab/>
+      </w:r>
+      <w:r>
+        <w:rPr>
+          <w:rFonts w:ascii="Arial" w:hAnsi="Arial" w:cs="Arial"/>
+          <w:sz w:val="24"/>
+          <w:szCs w:val="24"/>
+        </w:rPr>
+        <w:tab/>
+      </w:r>
+      <w:r>
+        <w:rPr>
+          <w:rFonts w:ascii="Arial" w:hAnsi="Arial" w:cs="Arial"/>
+          <w:sz w:val="24"/>
+          <w:szCs w:val="24"/>
+        </w:rPr>
+        <w:tab/>
+        <w:t>[Met / Not Met]</w:t>
+      </w:r>
+    </w:p>
+    <w:p>
+      <w:pPr>
+        <w:spacing w:after="0" w:line="360" w:lineRule="auto"/>
+        <w:jc w:val="both"/>
+        <w:rPr>
+          <w:rFonts w:ascii="Arial" w:hAnsi="Arial" w:cs="Arial"/>
+          <w:sz w:val="24"/>
+          <w:szCs w:val="24"/>
+        </w:rPr>
+      </w:pPr>
+      <w:r>
+        <w:rPr>
+          <w:rFonts w:ascii="Arial" w:hAnsi="Arial" w:cs="Arial"/>
+          <w:sz w:val="24"/>
+          <w:szCs w:val="24"/>
+        </w:rPr>
+        <w:t>Standard 16: Open standards</w:t>
+      </w:r>
+      <w:r>
+        <w:rPr>
+          <w:rFonts w:ascii="Arial" w:hAnsi="Arial" w:cs="Arial"/>
+          <w:sz w:val="24"/>
+          <w:szCs w:val="24"/>
+        </w:rPr>
+        <w:tab/>
+      </w:r>
+      <w:r>
+        <w:rPr>
+          <w:rFonts w:ascii="Arial" w:hAnsi="Arial" w:cs="Arial"/>
+          <w:sz w:val="24"/>
+          <w:szCs w:val="24"/>
+        </w:rPr>
+        <w:tab/>
+      </w:r>
+      <w:r>
+        <w:rPr>
+          <w:rFonts w:ascii="Arial" w:hAnsi="Arial" w:cs="Arial"/>
+          <w:sz w:val="24"/>
+          <w:szCs w:val="24"/>
+        </w:rPr>
+        <w:tab/>
+        <w:t>[Met / Not Met]</w:t>
+      </w:r>
+    </w:p>
+    <w:p>
+      <w:pPr>
+        <w:spacing w:after="0" w:line="360" w:lineRule="auto"/>
+        <w:jc w:val="both"/>
+        <w:rPr>
+          <w:rFonts w:ascii="Arial" w:hAnsi="Arial" w:cs="Arial"/>
+          <w:sz w:val="24"/>
+          <w:szCs w:val="24"/>
+        </w:rPr>
+      </w:pPr>
+      <w:r>
+        <w:rPr>
+          <w:rFonts w:ascii="Arial" w:hAnsi="Arial" w:cs="Arial"/>
+          <w:sz w:val="24"/>
+          <w:szCs w:val="24"/>
+        </w:rPr>
+        <w:t>Standard 17: Green ICT</w:t>
+      </w:r>
+      <w:r>
+        <w:rPr>
+          <w:rFonts w:ascii="Arial" w:hAnsi="Arial" w:cs="Arial"/>
+          <w:sz w:val="24"/>
+          <w:szCs w:val="24"/>
+        </w:rPr>
+        <w:tab/>
+      </w:r>
+      <w:r>
+        <w:rPr>
+          <w:rFonts w:ascii="Arial" w:hAnsi="Arial" w:cs="Arial"/>
+          <w:sz w:val="24"/>
+          <w:szCs w:val="24"/>
+        </w:rPr>
+        <w:tab/>
+      </w:r>
+      <w:r>
+        <w:rPr>
+          <w:rFonts w:ascii="Arial" w:hAnsi="Arial" w:cs="Arial"/>
+          <w:sz w:val="24"/>
+          <w:szCs w:val="24"/>
+        </w:rPr>
+        <w:tab/>
+      </w:r>
+      <w:r>
+        <w:rPr>
+          <w:rFonts w:ascii="Arial" w:hAnsi="Arial" w:cs="Arial"/>
+          <w:sz w:val="24"/>
+          <w:szCs w:val="24"/>
+        </w:rPr>
+        <w:tab/>
+        <w:t>[Met / Not Met]</w:t>
+      </w:r>
+    </w:p>
+    <w:p>
+      <w:pPr>
+        <w:spacing w:after="0" w:line="360" w:lineRule="auto"/>
         <w:rPr>
           <w:rFonts w:ascii="Arial" w:hAnsi="Arial" w:cs="Arial"/>
           <w:color w:val="000000"/>
@@ -782,7 +1393,7 @@
           <w:sz w:val="24"/>
           <w:szCs w:val="24"/>
         </w:rPr>
-        <w:t xml:space="preserve">Criteria 9: </w:t>
+        <w:t>Standard 18: Data hosting and data centres</w:t>
       </w:r>
       <w:r>
         <w:rPr>
@@ -796,21 +1407,29 @@
     </w:p>
     <w:p>
       <w:pPr>
-        <w:spacing w:after="0"/>
-        <w:jc w:val="both"/>
-        <w:rPr>
-          <w:rFonts w:ascii="Arial" w:hAnsi="Arial" w:cs="Arial"/>
-          <w:sz w:val="24"/>
-          <w:szCs w:val="24"/>
-        </w:rPr>
-      </w:pPr>
-      <w:r>
-        <w:rPr>
-          <w:rFonts w:ascii="Arial" w:hAnsi="Arial" w:cs="Arial"/>
-          <w:sz w:val="24"/>
-          <w:szCs w:val="24"/>
-        </w:rPr>
-        <w:t xml:space="preserve">Criteria 10: </w:t>
+        <w:spacing w:after="0" w:line="360" w:lineRule="auto"/>
+        <w:jc w:val="both"/>
+        <w:rPr>
+          <w:rFonts w:ascii="Arial" w:hAnsi="Arial" w:cs="Arial"/>
+          <w:sz w:val="24"/>
+          <w:szCs w:val="24"/>
+        </w:rPr>
+      </w:pPr>
+      <w:r>
+        <w:rPr>
+          <w:rFonts w:ascii="Arial" w:hAnsi="Arial" w:cs="Arial"/>
+          <w:sz w:val="24"/>
+          <w:szCs w:val="24"/>
+        </w:rPr>
+        <w:t>Standard 19: Performance management</w:t>
+      </w:r>
+      <w:r>
+        <w:rPr>
+          <w:rFonts w:ascii="Arial" w:hAnsi="Arial" w:cs="Arial"/>
+          <w:sz w:val="24"/>
+          <w:szCs w:val="24"/>
+        </w:rPr>
+        <w:tab/>
       </w:r>
       <w:r>
         <w:rPr>
@@ -824,21 +1443,45 @@
     </w:p>
     <w:p>
       <w:pPr>
-        <w:spacing w:after="0"/>
-        <w:jc w:val="both"/>
-        <w:rPr>
-          <w:rFonts w:ascii="Arial" w:hAnsi="Arial" w:cs="Arial"/>
-          <w:sz w:val="24"/>
-          <w:szCs w:val="24"/>
-        </w:rPr>
-      </w:pPr>
-      <w:r>
-        <w:rPr>
-          <w:rFonts w:ascii="Arial" w:hAnsi="Arial" w:cs="Arial"/>
-          <w:sz w:val="24"/>
-          <w:szCs w:val="24"/>
-        </w:rPr>
-        <w:t xml:space="preserve">Criteria 11: </w:t>
+        <w:spacing w:after="0" w:line="360" w:lineRule="auto"/>
+        <w:jc w:val="both"/>
+        <w:rPr>
+          <w:rFonts w:ascii="Arial" w:hAnsi="Arial" w:cs="Arial"/>
+          <w:sz w:val="24"/>
+          <w:szCs w:val="24"/>
+        </w:rPr>
+      </w:pPr>
+      <w:r>
+        <w:rPr>
+          <w:rFonts w:ascii="Arial" w:hAnsi="Arial" w:cs="Arial"/>
+          <w:sz w:val="24"/>
+          <w:szCs w:val="24"/>
+        </w:rPr>
+        <w:t>Standard 20: Transparent</w:t>
+      </w:r>
+      <w:r>
+        <w:rPr>
+          <w:rFonts w:ascii="Arial" w:hAnsi="Arial" w:cs="Arial"/>
+          <w:sz w:val="24"/>
+          <w:szCs w:val="24"/>
+        </w:rPr>
+        <w:tab/>
+      </w:r>
+      <w:r>
+        <w:rPr>
+          <w:rFonts w:ascii="Arial" w:hAnsi="Arial" w:cs="Arial"/>
+          <w:sz w:val="24"/>
+          <w:szCs w:val="24"/>
+        </w:rPr>
+        <w:tab/>
+      </w:r>
+      <w:r>
+        <w:rPr>
+          <w:rFonts w:ascii="Arial" w:hAnsi="Arial" w:cs="Arial"/>
+          <w:sz w:val="24"/>
+          <w:szCs w:val="24"/>
+        </w:rPr>
+        <w:tab/>
       </w:r>
       <w:r>
         <w:rPr>
@@ -852,21 +1495,29 @@
     </w:p>
     <w:p>
       <w:pPr>
-        <w:spacing w:after="0"/>
-        <w:jc w:val="both"/>
-        <w:rPr>
-          <w:rFonts w:ascii="Arial" w:hAnsi="Arial" w:cs="Arial"/>
-          <w:sz w:val="24"/>
-          <w:szCs w:val="24"/>
-        </w:rPr>
-      </w:pPr>
-      <w:r>
-        <w:rPr>
-          <w:rFonts w:ascii="Arial" w:hAnsi="Arial" w:cs="Arial"/>
-          <w:sz w:val="24"/>
-          <w:szCs w:val="24"/>
-        </w:rPr>
-        <w:t xml:space="preserve">Criteria 12: </w:t>
+        <w:spacing w:after="0" w:line="360" w:lineRule="auto"/>
+        <w:jc w:val="both"/>
+        <w:rPr>
+          <w:rFonts w:ascii="Arial" w:hAnsi="Arial" w:cs="Arial"/>
+          <w:sz w:val="24"/>
+          <w:szCs w:val="24"/>
+        </w:rPr>
+      </w:pPr>
+      <w:r>
+        <w:rPr>
+          <w:rFonts w:ascii="Arial" w:hAnsi="Arial" w:cs="Arial"/>
+          <w:sz w:val="24"/>
+          <w:szCs w:val="24"/>
+        </w:rPr>
+        <w:t>Standard 21: Operational acceptance</w:t>
+      </w:r>
+      <w:r>
+        <w:rPr>
+          <w:rFonts w:ascii="Arial" w:hAnsi="Arial" w:cs="Arial"/>
+          <w:sz w:val="24"/>
+          <w:szCs w:val="24"/>
+        </w:rPr>
+        <w:tab/>
       </w:r>
       <w:r>
         <w:rPr>
@@ -880,21 +1531,29 @@
     </w:p>
     <w:p>
       <w:pPr>
-        <w:spacing w:after="0"/>
-        <w:jc w:val="both"/>
-        <w:rPr>
-          <w:rFonts w:ascii="Arial" w:hAnsi="Arial" w:cs="Arial"/>
-          <w:sz w:val="24"/>
-          <w:szCs w:val="24"/>
-        </w:rPr>
-      </w:pPr>
-      <w:r>
-        <w:rPr>
-          <w:rFonts w:ascii="Arial" w:hAnsi="Arial" w:cs="Arial"/>
-          <w:sz w:val="24"/>
-          <w:szCs w:val="24"/>
-        </w:rPr>
-        <w:t xml:space="preserve">Criteria 13: </w:t>
+        <w:spacing w:after="0" w:line="360" w:lineRule="auto"/>
+        <w:rPr>
+          <w:rFonts w:ascii="Arial" w:hAnsi="Arial" w:cs="Arial"/>
+          <w:color w:val="000000"/>
+          <w:sz w:val="24"/>
+          <w:szCs w:val="24"/>
+        </w:rPr>
+      </w:pPr>
+      <w:r>
+        <w:rPr>
+          <w:rFonts w:ascii="Arial" w:hAnsi="Arial" w:cs="Arial"/>
+          <w:sz w:val="24"/>
+          <w:szCs w:val="24"/>
+        </w:rPr>
+        <w:t>Standard 22: Sponsor acceptance</w:t>
+      </w:r>
+      <w:r>
+        <w:rPr>
+          <w:rFonts w:ascii="Arial" w:hAnsi="Arial" w:cs="Arial"/>
+          <w:sz w:val="24"/>
+          <w:szCs w:val="24"/>
+        </w:rPr>
+        <w:tab/>
       </w:r>
       <w:r>
         <w:rPr>
@@ -909,118 +1568,6 @@
     <w:p>
       <w:pPr>
         <w:spacing w:after="0"/>
-        <w:jc w:val="both"/>
-        <w:rPr>
-          <w:rFonts w:ascii="Arial" w:hAnsi="Arial" w:cs="Arial"/>
-          <w:sz w:val="24"/>
-          <w:szCs w:val="24"/>
-        </w:rPr>
-      </w:pPr>
-      <w:r>
-        <w:rPr>
-          <w:rFonts w:ascii="Arial" w:hAnsi="Arial" w:cs="Arial"/>
-          <w:sz w:val="24"/>
-          <w:szCs w:val="24"/>
-        </w:rPr>
-        <w:t xml:space="preserve">Criteria 14: </w:t>
-      </w:r>
-      <w:r>
-        <w:rPr>
-          <w:rFonts w:ascii="Arial" w:hAnsi="Arial" w:cs="Arial"/>
-          <w:sz w:val="24"/>
-          <w:szCs w:val="24"/>
-        </w:rPr>
-        <w:tab/>
-        <w:t>[Met / Not Met]</w:t>
-      </w:r>
-    </w:p>
-    <w:p>
-      <w:pPr>
-        <w:spacing w:after="0"/>
-        <w:jc w:val="both"/>
-        <w:rPr>
-          <w:rFonts w:ascii="Arial" w:hAnsi="Arial" w:cs="Arial"/>
-          <w:sz w:val="24"/>
-          <w:szCs w:val="24"/>
-        </w:rPr>
-      </w:pPr>
-      <w:r>
-        <w:rPr>
-          <w:rFonts w:ascii="Arial" w:hAnsi="Arial" w:cs="Arial"/>
-          <w:sz w:val="24"/>
-          <w:szCs w:val="24"/>
-        </w:rPr>
-        <w:t xml:space="preserve">Criteria 15: </w:t>
-      </w:r>
-      <w:r>
-        <w:rPr>
-          <w:rFonts w:ascii="Arial" w:hAnsi="Arial" w:cs="Arial"/>
-          <w:sz w:val="24"/>
-          <w:szCs w:val="24"/>
-        </w:rPr>
-        <w:tab/>
-        <w:t>[Met / Not Met]</w:t>
-      </w:r>
-    </w:p>
-    <w:p>
-      <w:pPr>
-        <w:spacing w:after="0"/>
-        <w:jc w:val="both"/>
-        <w:rPr>
-          <w:rFonts w:ascii="Arial" w:hAnsi="Arial" w:cs="Arial"/>
-          <w:sz w:val="24"/>
-          <w:szCs w:val="24"/>
-        </w:rPr>
-      </w:pPr>
-      <w:r>
-        <w:rPr>
-          <w:rFonts w:ascii="Arial" w:hAnsi="Arial" w:cs="Arial"/>
-          <w:sz w:val="24"/>
-          <w:szCs w:val="24"/>
-        </w:rPr>
-        <w:t xml:space="preserve">Criteria 16: </w:t>
-      </w:r>
-      <w:r>
-        <w:rPr>
-          <w:rFonts w:ascii="Arial" w:hAnsi="Arial" w:cs="Arial"/>
-          <w:sz w:val="24"/>
-          <w:szCs w:val="24"/>
-        </w:rPr>
-        <w:tab/>
-        <w:t>[Met / Not Met]</w:t>
-      </w:r>
-    </w:p>
-    <w:p>
-      <w:pPr>
-        <w:spacing w:after="0"/>
-        <w:jc w:val="both"/>
-        <w:rPr>
-          <w:rFonts w:ascii="Arial" w:hAnsi="Arial" w:cs="Arial"/>
-          <w:sz w:val="24"/>
-          <w:szCs w:val="24"/>
-        </w:rPr>
-      </w:pPr>
-      <w:r>
-        <w:rPr>
-          <w:rFonts w:ascii="Arial" w:hAnsi="Arial" w:cs="Arial"/>
-          <w:sz w:val="24"/>
-          <w:szCs w:val="24"/>
-        </w:rPr>
-        <w:t xml:space="preserve">Criteria 17: </w:t>
-      </w:r>
-      <w:r>
-        <w:rPr>
-          <w:rFonts w:ascii="Arial" w:hAnsi="Arial" w:cs="Arial"/>
-          <w:sz w:val="24"/>
-          <w:szCs w:val="24"/>
-        </w:rPr>
-        <w:tab/>
-        <w:t>[Met / Not Met]</w:t>
-      </w:r>
-    </w:p>
-    <w:p>
-      <w:pPr>
-        <w:spacing w:after="0"/>
         <w:rPr>
           <w:rFonts w:ascii="Arial" w:hAnsi="Arial" w:cs="Arial"/>
           <w:color w:val="000000"/>
@@ -1028,152 +1575,12 @@
           <w:szCs w:val="24"/>
         </w:rPr>
       </w:pPr>
-      <w:r>
-        <w:rPr>
-          <w:rFonts w:ascii="Arial" w:hAnsi="Arial" w:cs="Arial"/>
-          <w:sz w:val="24"/>
-          <w:szCs w:val="24"/>
-        </w:rPr>
-        <w:t xml:space="preserve">Criteria 18: </w:t>
-      </w:r>
-      <w:r>
-        <w:rPr>
-          <w:rFonts w:ascii="Arial" w:hAnsi="Arial" w:cs="Arial"/>
-          <w:sz w:val="24"/>
-          <w:szCs w:val="24"/>
-        </w:rPr>
-        <w:tab/>
-        <w:t>[Met / Not Met]</w:t>
-      </w:r>
-    </w:p>
-    <w:p>
-      <w:pPr>
-        <w:spacing w:after="0"/>
-        <w:jc w:val="both"/>
-        <w:rPr>
-          <w:rFonts w:ascii="Arial" w:hAnsi="Arial" w:cs="Arial"/>
-          <w:sz w:val="24"/>
-          <w:szCs w:val="24"/>
-        </w:rPr>
-      </w:pPr>
-      <w:r>
-        <w:rPr>
-          <w:rFonts w:ascii="Arial" w:hAnsi="Arial" w:cs="Arial"/>
-          <w:sz w:val="24"/>
-          <w:szCs w:val="24"/>
-        </w:rPr>
-        <w:t xml:space="preserve">Criteria 19: </w:t>
-      </w:r>
-      <w:r>
-        <w:rPr>
-          <w:rFonts w:ascii="Arial" w:hAnsi="Arial" w:cs="Arial"/>
-          <w:sz w:val="24"/>
-          <w:szCs w:val="24"/>
-        </w:rPr>
-        <w:tab/>
-        <w:t>[Met / Not Met]</w:t>
-      </w:r>
-    </w:p>
-    <w:p>
-      <w:pPr>
-        <w:spacing w:after="0"/>
-        <w:jc w:val="both"/>
-        <w:rPr>
-          <w:rFonts w:ascii="Arial" w:hAnsi="Arial" w:cs="Arial"/>
-          <w:sz w:val="24"/>
-          <w:szCs w:val="24"/>
-        </w:rPr>
-      </w:pPr>
-      <w:r>
-        <w:rPr>
-          <w:rFonts w:ascii="Arial" w:hAnsi="Arial" w:cs="Arial"/>
-          <w:sz w:val="24"/>
-          <w:szCs w:val="24"/>
-        </w:rPr>
-        <w:t xml:space="preserve">Criteria 20: </w:t>
-      </w:r>
-      <w:r>
-        <w:rPr>
-          <w:rFonts w:ascii="Arial" w:hAnsi="Arial" w:cs="Arial"/>
-          <w:sz w:val="24"/>
-          <w:szCs w:val="24"/>
-        </w:rPr>
-        <w:tab/>
-        <w:t>[Met / Not Met]</w:t>
-      </w:r>
-    </w:p>
-    <w:p>
-      <w:pPr>
-        <w:spacing w:after="0"/>
-        <w:jc w:val="both"/>
-        <w:rPr>
-          <w:rFonts w:ascii="Arial" w:hAnsi="Arial" w:cs="Arial"/>
-          <w:sz w:val="24"/>
-          <w:szCs w:val="24"/>
-        </w:rPr>
-      </w:pPr>
-      <w:r>
-        <w:rPr>
-          <w:rFonts w:ascii="Arial" w:hAnsi="Arial" w:cs="Arial"/>
-          <w:sz w:val="24"/>
-          <w:szCs w:val="24"/>
-        </w:rPr>
-        <w:t xml:space="preserve">Criteria 21: </w:t>
-      </w:r>
-      <w:r>
-        <w:rPr>
-          <w:rFonts w:ascii="Arial" w:hAnsi="Arial" w:cs="Arial"/>
-          <w:sz w:val="24"/>
-          <w:szCs w:val="24"/>
-        </w:rPr>
-        <w:tab/>
-        <w:t>[Met / Not Met]</w:t>
-      </w:r>
-    </w:p>
-    <w:p>
-      <w:pPr>
-        <w:spacing w:after="0"/>
-        <w:rPr>
-          <w:rFonts w:ascii="Arial" w:hAnsi="Arial" w:cs="Arial"/>
-          <w:color w:val="000000"/>
-          <w:sz w:val="24"/>
-          <w:szCs w:val="24"/>
-        </w:rPr>
-      </w:pPr>
-      <w:r>
-        <w:rPr>
-          <w:rFonts w:ascii="Arial" w:hAnsi="Arial" w:cs="Arial"/>
-          <w:sz w:val="24"/>
-          <w:szCs w:val="24"/>
-        </w:rPr>
-        <w:t xml:space="preserve">Criteria 22: </w:t>
-      </w:r>
-      <w:r>
-        <w:rPr>
-          <w:rFonts w:ascii="Arial" w:hAnsi="Arial" w:cs="Arial"/>
-          <w:sz w:val="24"/>
-          <w:szCs w:val="24"/>
-        </w:rPr>
-        <w:tab/>
-        <w:t>[Met / Not Met]</w:t>
-      </w:r>
-    </w:p>
-    <w:p>
-      <w:pPr>
-        <w:rPr>
-          <w:rFonts w:ascii="Arial" w:hAnsi="Arial" w:cs="Arial"/>
-          <w:color w:val="000000"/>
-          <w:sz w:val="24"/>
-          <w:szCs w:val="24"/>
-        </w:rPr>
-      </w:pPr>
     </w:p>
     <w:p>
       <w:pPr>
         <w:pStyle w:val="Heading2"/>
         <w:rPr>
           <w:rFonts w:ascii="Arial" w:hAnsi="Arial" w:cs="Arial"/>
-          <w:b w:val="0"/>
           <w:sz w:val="24"/>
           <w:szCs w:val="24"/>
         </w:rPr>
@@ -1183,24 +1590,33 @@
       <w:r>
         <w:rPr>
           <w:rFonts w:ascii="Arial" w:hAnsi="Arial" w:cs="Arial"/>
-          <w:b w:val="0"/>
-          <w:sz w:val="24"/>
-          <w:szCs w:val="24"/>
-        </w:rPr>
-        <w:t>##next steps</w:t>
-      </w:r>
-    </w:p>
-    <w:p>
-      <w:pPr>
-        <w:rPr>
-          <w:rFonts w:ascii="Arial" w:hAnsi="Arial" w:cs="Arial"/>
-          <w:sz w:val="24"/>
-          <w:szCs w:val="24"/>
-        </w:rPr>
-      </w:pPr>
-    </w:p>
-    <w:p>
-      <w:pPr>
+          <w:sz w:val="24"/>
+          <w:szCs w:val="24"/>
+        </w:rPr>
+        <w:t>N</w:t>
+      </w:r>
+      <w:r>
+        <w:rPr>
+          <w:rFonts w:ascii="Arial" w:hAnsi="Arial" w:cs="Arial"/>
+          <w:sz w:val="24"/>
+          <w:szCs w:val="24"/>
+        </w:rPr>
+        <w:t>ext steps</w:t>
+      </w:r>
+    </w:p>
+    <w:p>
+      <w:pPr>
+        <w:spacing w:after="0"/>
+        <w:rPr>
+          <w:rFonts w:ascii="Arial" w:hAnsi="Arial" w:cs="Arial"/>
+          <w:sz w:val="24"/>
+          <w:szCs w:val="24"/>
+        </w:rPr>
+      </w:pPr>
+    </w:p>
+    <w:p>
+      <w:pPr>
+        <w:spacing w:after="0"/>
         <w:rPr>
           <w:rFonts w:ascii="Arial" w:hAnsi="Arial" w:cs="Arial"/>
           <w:sz w:val="24"/>
@@ -1224,6 +1640,7 @@
         <w:t xml:space="preserve">nce you feel the service is moving towards the next stage of the development process, please contact </w:t>
       </w:r>
       <w:hyperlink r:id="rId7" w:history="1">
+        <w:proofErr w:type="spellStart"/>
         <w:r>
           <w:rPr>
             <w:rStyle w:val="Hyperlink"/>
@@ -1233,6 +1650,7 @@
           </w:rPr>
           <w:t>OCIOAssurance@gov.scot</w:t>
         </w:r>
+        <w:proofErr w:type="spellEnd"/>
       </w:hyperlink>
       <w:r>
         <w:rPr>
@@ -1240,28 +1658,48 @@
           <w:sz w:val="24"/>
           <w:szCs w:val="24"/>
         </w:rPr>
-        <w:t xml:space="preserve"> </w:t>
-      </w:r>
-      <w:r>
-        <w:rPr>
-          <w:rFonts w:ascii="Arial" w:hAnsi="Arial" w:cs="Arial"/>
-          <w:sz w:val="24"/>
-          <w:szCs w:val="24"/>
-        </w:rPr>
-        <w:t>to organise a [alpha / beta] assessment.</w:t>
-      </w:r>
-    </w:p>
-    <w:p>
-      <w:pPr>
-        <w:rPr>
-          <w:rFonts w:ascii="Arial" w:hAnsi="Arial" w:cs="Arial"/>
-          <w:sz w:val="24"/>
-          <w:szCs w:val="24"/>
-        </w:rPr>
-      </w:pPr>
-    </w:p>
-    <w:p>
-      <w:pPr>
+        <w:t xml:space="preserve"> with at least 4 weeks’ notice </w:t>
+      </w:r>
+      <w:r>
+        <w:rPr>
+          <w:rFonts w:ascii="Arial" w:hAnsi="Arial" w:cs="Arial"/>
+          <w:sz w:val="24"/>
+          <w:szCs w:val="24"/>
+        </w:rPr>
+        <w:t xml:space="preserve">to organise </w:t>
+      </w:r>
+      <w:proofErr w:type="spellStart"/>
+      <w:r>
+        <w:rPr>
+          <w:rFonts w:ascii="Arial" w:hAnsi="Arial" w:cs="Arial"/>
+          <w:sz w:val="24"/>
+          <w:szCs w:val="24"/>
+        </w:rPr>
+        <w:t>a</w:t>
+      </w:r>
+      <w:proofErr w:type="spellEnd"/>
+      <w:r>
+        <w:rPr>
+          <w:rFonts w:ascii="Arial" w:hAnsi="Arial" w:cs="Arial"/>
+          <w:sz w:val="24"/>
+          <w:szCs w:val="24"/>
+        </w:rPr>
+        <w:t xml:space="preserve"> [alpha / beta] assessment.</w:t>
+      </w:r>
+    </w:p>
+    <w:p>
+      <w:pPr>
+        <w:spacing w:after="0"/>
+        <w:rPr>
+          <w:rFonts w:ascii="Arial" w:hAnsi="Arial" w:cs="Arial"/>
+          <w:sz w:val="24"/>
+          <w:szCs w:val="24"/>
+        </w:rPr>
+      </w:pPr>
+    </w:p>
+    <w:p>
+      <w:pPr>
+        <w:spacing w:after="0"/>
         <w:rPr>
           <w:rFonts w:ascii="Arial" w:hAnsi="Arial" w:cs="Arial"/>
           <w:sz w:val="24"/>
@@ -1279,15 +1717,17 @@
     </w:p>
     <w:p>
       <w:pPr>
-        <w:rPr>
-          <w:rFonts w:ascii="Arial" w:hAnsi="Arial" w:cs="Arial"/>
-          <w:sz w:val="24"/>
-          <w:szCs w:val="24"/>
-        </w:rPr>
-      </w:pPr>
-    </w:p>
-    <w:p>
-      <w:pPr>
+        <w:spacing w:after="0"/>
+        <w:rPr>
+          <w:rFonts w:ascii="Arial" w:hAnsi="Arial" w:cs="Arial"/>
+          <w:sz w:val="24"/>
+          <w:szCs w:val="24"/>
+        </w:rPr>
+      </w:pPr>
+    </w:p>
+    <w:p>
+      <w:pPr>
+        <w:spacing w:after="0"/>
         <w:rPr>
           <w:rFonts w:ascii="Arial" w:hAnsi="Arial" w:cs="Arial"/>
           <w:sz w:val="24"/>
@@ -1350,16 +1790,36 @@
           <w:szCs w:val="24"/>
           <w:highlight w:val="white"/>
         </w:rPr>
-        <w:t xml:space="preserve"> for further guidance. I</w:t>
-      </w:r>
-      <w:r>
-        <w:rPr>
-          <w:rFonts w:ascii="Arial" w:hAnsi="Arial" w:cs="Arial"/>
-          <w:sz w:val="24"/>
-          <w:szCs w:val="24"/>
-          <w:highlight w:val="white"/>
-        </w:rPr>
-        <w:t>n order for the service to proceed we</w:t>
+        <w:t xml:space="preserve"> for further guidance. </w:t>
+      </w:r>
+      <w:proofErr w:type="gramStart"/>
+      <w:r>
+        <w:rPr>
+          <w:rFonts w:ascii="Arial" w:hAnsi="Arial" w:cs="Arial"/>
+          <w:sz w:val="24"/>
+          <w:szCs w:val="24"/>
+          <w:highlight w:val="white"/>
+        </w:rPr>
+        <w:t>I</w:t>
+      </w:r>
+      <w:r>
+        <w:rPr>
+          <w:rFonts w:ascii="Arial" w:hAnsi="Arial" w:cs="Arial"/>
+          <w:sz w:val="24"/>
+          <w:szCs w:val="24"/>
+          <w:highlight w:val="white"/>
+        </w:rPr>
+        <w:t>n order for</w:t>
+      </w:r>
+      <w:proofErr w:type="gramEnd"/>
+      <w:r>
+        <w:rPr>
+          <w:rFonts w:ascii="Arial" w:hAnsi="Arial" w:cs="Arial"/>
+          <w:sz w:val="24"/>
+          <w:szCs w:val="24"/>
+          <w:highlight w:val="white"/>
+        </w:rPr>
+        <w:t xml:space="preserve"> the service to proceed we</w:t>
       </w:r>
       <w:r>
         <w:rPr>
@@ -1394,25 +1854,7 @@
           <w:szCs w:val="24"/>
           <w:highlight w:val="white"/>
         </w:rPr>
-        <w:t xml:space="preserve">ainst the </w:t>
-      </w:r>
-      <w:r>
-        <w:rPr>
-          <w:rFonts w:ascii="Arial" w:hAnsi="Arial" w:cs="Arial"/>
-          <w:sz w:val="24"/>
-          <w:szCs w:val="24"/>
-          <w:highlight w:val="white"/>
-        </w:rPr>
-        <w:t>criteria that have not been met</w:t>
-      </w:r>
-      <w:r>
-        <w:rPr>
-          <w:rFonts w:ascii="Arial" w:hAnsi="Arial" w:cs="Arial"/>
-          <w:sz w:val="24"/>
-          <w:szCs w:val="24"/>
-          <w:highlight w:val="white"/>
-        </w:rPr>
-        <w:t xml:space="preserve"> - p</w:t>
+        <w:t>ainst the standards that have not been met - p</w:t>
       </w:r>
       <w:r>
         <w:rPr>
@@ -1424,6 +1866,7 @@
         <w:t xml:space="preserve">lease contact </w:t>
       </w:r>
       <w:hyperlink r:id="rId9" w:history="1">
+        <w:proofErr w:type="spellStart"/>
         <w:r>
           <w:rPr>
             <w:rStyle w:val="Hyperlink"/>
@@ -1433,6 +1876,7 @@
           </w:rPr>
           <w:t>OCIOAssurance@gov.scot</w:t>
         </w:r>
+        <w:proofErr w:type="spellEnd"/>
       </w:hyperlink>
       <w:r>
         <w:rPr>
@@ -1454,15 +1898,46 @@
     </w:p>
     <w:p>
       <w:pPr>
-        <w:rPr>
-          <w:rFonts w:ascii="Arial" w:hAnsi="Arial" w:cs="Arial"/>
-          <w:sz w:val="24"/>
-          <w:szCs w:val="24"/>
-        </w:rPr>
-      </w:pPr>
-    </w:p>
-    <w:p>
-      <w:pPr>
+        <w:spacing w:after="0"/>
+        <w:rPr>
+          <w:rFonts w:ascii="Arial" w:hAnsi="Arial" w:cs="Arial"/>
+          <w:sz w:val="24"/>
+          <w:szCs w:val="24"/>
+        </w:rPr>
+      </w:pPr>
+    </w:p>
+    <w:p>
+      <w:pPr>
+        <w:spacing w:after="0"/>
+        <w:rPr>
+          <w:rFonts w:ascii="Arial" w:hAnsi="Arial" w:cs="Arial"/>
+          <w:sz w:val="24"/>
+          <w:szCs w:val="24"/>
+        </w:rPr>
+      </w:pPr>
+      <w:r>
+        <w:rPr>
+          <w:rFonts w:ascii="Arial" w:hAnsi="Arial" w:cs="Arial"/>
+          <w:sz w:val="24"/>
+          <w:szCs w:val="24"/>
+          <w:highlight w:val="white"/>
+        </w:rPr>
+        <w:t>[or]</w:t>
+      </w:r>
+    </w:p>
+    <w:p>
+      <w:pPr>
+        <w:spacing w:after="0"/>
+        <w:rPr>
+          <w:rFonts w:ascii="Arial" w:hAnsi="Arial" w:cs="Arial"/>
+          <w:sz w:val="24"/>
+          <w:szCs w:val="24"/>
+        </w:rPr>
+      </w:pPr>
+    </w:p>
+    <w:p>
+      <w:pPr>
+        <w:spacing w:after="0"/>
         <w:rPr>
           <w:rFonts w:ascii="Arial" w:hAnsi="Arial" w:cs="Arial"/>
           <w:sz w:val="24"/>
@@ -1477,33 +1952,6 @@
           <w:highlight w:val="white"/>
         </w:rPr>
         <w:lastRenderedPageBreak/>
-        <w:t>[or]</w:t>
-      </w:r>
-    </w:p>
-    <w:p>
-      <w:pPr>
-        <w:rPr>
-          <w:rFonts w:ascii="Arial" w:hAnsi="Arial" w:cs="Arial"/>
-          <w:sz w:val="24"/>
-          <w:szCs w:val="24"/>
-        </w:rPr>
-      </w:pPr>
-    </w:p>
-    <w:p>
-      <w:pPr>
-        <w:rPr>
-          <w:rFonts w:ascii="Arial" w:hAnsi="Arial" w:cs="Arial"/>
-          <w:sz w:val="24"/>
-          <w:szCs w:val="24"/>
-        </w:rPr>
-      </w:pPr>
-      <w:r>
-        <w:rPr>
-          <w:rFonts w:ascii="Arial" w:hAnsi="Arial" w:cs="Arial"/>
-          <w:sz w:val="24"/>
-          <w:szCs w:val="24"/>
-          <w:highlight w:val="white"/>
-        </w:rPr>
         <w:t>Y</w:t>
       </w:r>
       <w:r>
@@ -1553,16 +2001,36 @@
           <w:szCs w:val="24"/>
           <w:highlight w:val="white"/>
         </w:rPr>
-        <w:t xml:space="preserve"> for further guidance. I</w:t>
-      </w:r>
-      <w:r>
-        <w:rPr>
-          <w:rFonts w:ascii="Arial" w:hAnsi="Arial" w:cs="Arial"/>
-          <w:sz w:val="24"/>
-          <w:szCs w:val="24"/>
-          <w:highlight w:val="white"/>
-        </w:rPr>
-        <w:t>n order for the service to proceed we</w:t>
+        <w:t xml:space="preserve"> for further guidance. </w:t>
+      </w:r>
+      <w:proofErr w:type="gramStart"/>
+      <w:r>
+        <w:rPr>
+          <w:rFonts w:ascii="Arial" w:hAnsi="Arial" w:cs="Arial"/>
+          <w:sz w:val="24"/>
+          <w:szCs w:val="24"/>
+          <w:highlight w:val="white"/>
+        </w:rPr>
+        <w:t>I</w:t>
+      </w:r>
+      <w:r>
+        <w:rPr>
+          <w:rFonts w:ascii="Arial" w:hAnsi="Arial" w:cs="Arial"/>
+          <w:sz w:val="24"/>
+          <w:szCs w:val="24"/>
+          <w:highlight w:val="white"/>
+        </w:rPr>
+        <w:t>n order for</w:t>
+      </w:r>
+      <w:proofErr w:type="gramEnd"/>
+      <w:r>
+        <w:rPr>
+          <w:rFonts w:ascii="Arial" w:hAnsi="Arial" w:cs="Arial"/>
+          <w:sz w:val="24"/>
+          <w:szCs w:val="24"/>
+          <w:highlight w:val="white"/>
+        </w:rPr>
+        <w:t xml:space="preserve"> the service to proceed we</w:t>
       </w:r>
       <w:r>
         <w:rPr>
@@ -1591,6 +2059,7 @@
         <w:t xml:space="preserve"> please contact </w:t>
       </w:r>
       <w:hyperlink r:id="rId11" w:history="1">
+        <w:proofErr w:type="spellStart"/>
         <w:r>
           <w:rPr>
             <w:rStyle w:val="Hyperlink"/>
@@ -1600,6 +2069,7 @@
           </w:rPr>
           <w:t>OCIOAssurance@gov.scot</w:t>
         </w:r>
+        <w:proofErr w:type="spellEnd"/>
       </w:hyperlink>
       <w:r>
         <w:rPr>
@@ -1621,6 +2091,7 @@
     </w:p>
     <w:p>
       <w:pPr>
+        <w:spacing w:after="0"/>
         <w:rPr>
           <w:rFonts w:ascii="Arial" w:hAnsi="Arial" w:cs="Arial"/>
           <w:sz w:val="24"/>
@@ -1633,7 +2104,6 @@
         <w:pStyle w:val="Heading2"/>
         <w:rPr>
           <w:rFonts w:ascii="Arial" w:hAnsi="Arial" w:cs="Arial"/>
-          <w:b w:val="0"/>
           <w:sz w:val="24"/>
           <w:szCs w:val="24"/>
         </w:rPr>
@@ -1643,24 +2113,25 @@
       <w:r>
         <w:rPr>
           <w:rFonts w:ascii="Arial" w:hAnsi="Arial" w:cs="Arial"/>
-          <w:b w:val="0"/>
-          <w:sz w:val="24"/>
-          <w:szCs w:val="24"/>
-        </w:rPr>
-        <w:t xml:space="preserve">##summary </w:t>
-      </w:r>
-    </w:p>
-    <w:p>
-      <w:pPr>
-        <w:rPr>
-          <w:rFonts w:ascii="Arial" w:hAnsi="Arial" w:cs="Arial"/>
-          <w:sz w:val="24"/>
-          <w:szCs w:val="24"/>
-        </w:rPr>
-      </w:pPr>
-    </w:p>
-    <w:p>
-      <w:pPr>
+          <w:sz w:val="24"/>
+          <w:szCs w:val="24"/>
+        </w:rPr>
+        <w:t xml:space="preserve">Summary </w:t>
+      </w:r>
+    </w:p>
+    <w:p>
+      <w:pPr>
+        <w:spacing w:after="0"/>
+        <w:rPr>
+          <w:rFonts w:ascii="Arial" w:hAnsi="Arial" w:cs="Arial"/>
+          <w:sz w:val="24"/>
+          <w:szCs w:val="24"/>
+        </w:rPr>
+      </w:pPr>
+    </w:p>
+    <w:p>
+      <w:pPr>
+        <w:spacing w:after="0"/>
         <w:rPr>
           <w:rFonts w:ascii="Arial" w:hAnsi="Arial" w:cs="Arial"/>
           <w:sz w:val="24"/>
@@ -1683,20 +2154,42 @@
           <w:szCs w:val="24"/>
           <w:highlight w:val="white"/>
         </w:rPr>
-        <w:t>lease conclude with a positive summary taking into account the specifics of the service. please repeat the result, thank the team for their attendance and insert anything you wish to add]</w:t>
-      </w:r>
-    </w:p>
-    <w:p>
-      <w:pPr>
-        <w:rPr>
-          <w:rFonts w:ascii="Arial" w:hAnsi="Arial" w:cs="Arial"/>
-          <w:sz w:val="24"/>
-          <w:szCs w:val="24"/>
-        </w:rPr>
-      </w:pPr>
-    </w:p>
-    <w:p>
-      <w:pPr>
+        <w:t xml:space="preserve">lease conclude with a positive summary </w:t>
+      </w:r>
+      <w:proofErr w:type="gramStart"/>
+      <w:r>
+        <w:rPr>
+          <w:rFonts w:ascii="Arial" w:hAnsi="Arial" w:cs="Arial"/>
+          <w:sz w:val="24"/>
+          <w:szCs w:val="24"/>
+          <w:highlight w:val="white"/>
+        </w:rPr>
+        <w:t>taking into account</w:t>
+      </w:r>
+      <w:proofErr w:type="gramEnd"/>
+      <w:r>
+        <w:rPr>
+          <w:rFonts w:ascii="Arial" w:hAnsi="Arial" w:cs="Arial"/>
+          <w:sz w:val="24"/>
+          <w:szCs w:val="24"/>
+          <w:highlight w:val="white"/>
+        </w:rPr>
+        <w:t xml:space="preserve"> the specifics of the service. please repeat the result, thank the team for their attendance and insert anything you wish to add]</w:t>
+      </w:r>
+    </w:p>
+    <w:p>
+      <w:pPr>
+        <w:spacing w:after="0"/>
+        <w:rPr>
+          <w:rFonts w:ascii="Arial" w:hAnsi="Arial" w:cs="Arial"/>
+          <w:sz w:val="24"/>
+          <w:szCs w:val="24"/>
+        </w:rPr>
+      </w:pPr>
+    </w:p>
+    <w:p>
+      <w:pPr>
+        <w:spacing w:after="0"/>
         <w:rPr>
           <w:rFonts w:ascii="Arial" w:hAnsi="Arial" w:cs="Arial"/>
           <w:sz w:val="24"/>
@@ -1724,15 +2217,17 @@
     </w:p>
     <w:p>
       <w:pPr>
-        <w:rPr>
-          <w:rFonts w:ascii="Arial" w:hAnsi="Arial" w:cs="Arial"/>
-          <w:sz w:val="24"/>
-          <w:szCs w:val="24"/>
-        </w:rPr>
-      </w:pPr>
-    </w:p>
-    <w:p>
-      <w:pPr>
+        <w:spacing w:after="0"/>
+        <w:rPr>
+          <w:rFonts w:ascii="Arial" w:hAnsi="Arial" w:cs="Arial"/>
+          <w:sz w:val="24"/>
+          <w:szCs w:val="24"/>
+        </w:rPr>
+      </w:pPr>
+    </w:p>
+    <w:p>
+      <w:pPr>
+        <w:spacing w:after="0"/>
         <w:rPr>
           <w:rFonts w:ascii="Arial" w:hAnsi="Arial" w:cs="Arial"/>
           <w:sz w:val="24"/>
@@ -1748,6 +2243,11 @@
         </w:rPr>
         <w:t>[insert name of assessment manager]</w:t>
       </w:r>
+    </w:p>
+    <w:p>
+      <w:pPr>
+        <w:spacing w:after="0"/>
+      </w:pPr>
     </w:p>
     <w:p/>
     <w:sectPr>
@@ -1842,10 +2342,17 @@
         <w:tab w:val="center" w:pos="4500"/>
         <w:tab w:val="right" w:pos="9000"/>
       </w:tabs>
+      <w:jc w:val="right"/>
       <w:rPr>
         <w:sz w:val="20"/>
       </w:rPr>
     </w:pPr>
+    <w:r>
+      <w:rPr>
+        <w:sz w:val="20"/>
+      </w:rPr>
+      <w:t>Version 6</w:t>
+    </w:r>
   </w:p>
 </w:hdr>
 </file>

</xml_diff>